<commit_message>
RELEASE: updated CHANGES.TXT and QRs for SPI
</commit_message>
<xml_diff>
--- a/bitvis_vip_spi/doc/spi_bfm_QuickRef.docx
+++ b/bitvis_vip_spi/doc/spi_bfm_QuickRef.docx
@@ -6842,8 +6842,6 @@
           <w:sz w:val="22"/>
         </w:rPr>
       </w:pPr>
-      <w:bookmarkStart w:id="0" w:name="_GoBack"/>
-      <w:bookmarkEnd w:id="0"/>
     </w:p>
     <w:p>
       <w:pPr>
@@ -8178,7 +8176,7 @@
               <w:adjustRightInd w:val="0"/>
               <w:ind w:left="122"/>
             </w:pPr>
-            <w:bookmarkStart w:id="1" w:name="_Ref337812553"/>
+            <w:bookmarkStart w:id="0" w:name="_Ref337812553"/>
             <w:r>
               <w:rPr>
                 <w:rFonts w:cs="Helvetica"/>
@@ -10532,7 +10530,7 @@
         </w:rPr>
       </w:pPr>
     </w:p>
-    <w:bookmarkEnd w:id="1"/>
+    <w:bookmarkEnd w:id="0"/>
     <w:p>
       <w:pPr>
         <w:pStyle w:val="Undertittel"/>
@@ -18737,14 +18735,14 @@
           <w:rFonts w:ascii="Helvetica" w:hAnsi="Helvetica"/>
         </w:rPr>
       </w:pPr>
-      <w:bookmarkStart w:id="2" w:name="_Ref424297123"/>
+      <w:bookmarkStart w:id="1" w:name="_Ref424297123"/>
       <w:r>
         <w:rPr>
           <w:rFonts w:ascii="Helvetica" w:hAnsi="Helvetica"/>
         </w:rPr>
         <w:t>BFM Configuration</w:t>
       </w:r>
-      <w:bookmarkEnd w:id="2"/>
+      <w:bookmarkEnd w:id="1"/>
       <w:r>
         <w:rPr>
           <w:rFonts w:ascii="Helvetica" w:hAnsi="Helvetica"/>
@@ -20142,7 +20140,7 @@
           <w:rFonts w:ascii="Helvetica" w:hAnsi="Helvetica"/>
         </w:rPr>
       </w:pPr>
-      <w:bookmarkStart w:id="3" w:name="_Ref423952304"/>
+      <w:bookmarkStart w:id="2" w:name="_Ref423952304"/>
       <w:r>
         <w:rPr>
           <w:rFonts w:ascii="Helvetica" w:hAnsi="Helvetica"/>
@@ -20150,7 +20148,7 @@
         <w:lastRenderedPageBreak/>
         <w:t>Local BFM overloads</w:t>
       </w:r>
-      <w:bookmarkEnd w:id="3"/>
+      <w:bookmarkEnd w:id="2"/>
       <w:r>
         <w:rPr>
           <w:rFonts w:ascii="Helvetica" w:hAnsi="Helvetica"/>
@@ -21991,7 +21989,7 @@
               <w:sz w:val="14"/>
               <w:lang w:val="sq-AL"/>
             </w:rPr>
-            <w:t>6</w:t>
+            <w:t>7</w:t>
           </w:r>
           <w:r>
             <w:rPr>
@@ -22047,7 +22045,7 @@
               <w:sz w:val="14"/>
               <w:lang w:val="en-US"/>
             </w:rPr>
-            <w:t>2020-01-23</w:t>
+            <w:t>2020-03-29</w:t>
           </w:r>
           <w:r>
             <w:rPr>

</xml_diff>

<commit_message>
UVVM/UVVM#191: Added missing info to SPI BFM QuickRef
</commit_message>
<xml_diff>
--- a/bitvis_vip_spi/doc/spi_bfm_QuickRef.docx
+++ b/bitvis_vip_spi/doc/spi_bfm_QuickRef.docx
@@ -5674,7 +5674,27 @@
                 <w:sz w:val="15"/>
                 <w:szCs w:val="13"/>
               </w:rPr>
-              <w:t xml:space="preserve"> </w:t>
+              <w:t xml:space="preserve">: </w:t>
+            </w:r>
+            <w:proofErr w:type="spellStart"/>
+            <w:r>
+              <w:rPr>
+                <w:rFonts w:cs="Verdana"/>
+                <w:b w:val="0"/>
+                <w:sz w:val="15"/>
+                <w:szCs w:val="13"/>
+              </w:rPr>
+              <w:t>terminate_access</w:t>
+            </w:r>
+            <w:proofErr w:type="spellEnd"/>
+            <w:r>
+              <w:rPr>
+                <w:rFonts w:cs="Verdana"/>
+                <w:b w:val="0"/>
+                <w:sz w:val="15"/>
+                <w:szCs w:val="13"/>
+              </w:rPr>
+              <w:t xml:space="preserve">, </w:t>
             </w:r>
             <w:proofErr w:type="spellStart"/>
             <w:r>
@@ -6558,6 +6578,26 @@
                 <w:sz w:val="15"/>
                 <w:szCs w:val="13"/>
               </w:rPr>
+              <w:t>terminate_access</w:t>
+            </w:r>
+            <w:proofErr w:type="spellEnd"/>
+            <w:r>
+              <w:rPr>
+                <w:rFonts w:cs="Verdana"/>
+                <w:b w:val="0"/>
+                <w:sz w:val="15"/>
+                <w:szCs w:val="13"/>
+              </w:rPr>
+              <w:t xml:space="preserve">, </w:t>
+            </w:r>
+            <w:proofErr w:type="spellStart"/>
+            <w:r>
+              <w:rPr>
+                <w:rFonts w:cs="Verdana"/>
+                <w:b w:val="0"/>
+                <w:sz w:val="15"/>
+                <w:szCs w:val="13"/>
+              </w:rPr>
               <w:t>alert_level</w:t>
             </w:r>
             <w:proofErr w:type="spellEnd"/>
@@ -7229,6 +7269,26 @@
                 <w:szCs w:val="13"/>
               </w:rPr>
               <w:t xml:space="preserve">: </w:t>
+            </w:r>
+            <w:proofErr w:type="spellStart"/>
+            <w:r>
+              <w:rPr>
+                <w:rFonts w:cs="Verdana"/>
+                <w:b w:val="0"/>
+                <w:sz w:val="15"/>
+                <w:szCs w:val="13"/>
+              </w:rPr>
+              <w:t>terminate_access</w:t>
+            </w:r>
+            <w:proofErr w:type="spellEnd"/>
+            <w:r>
+              <w:rPr>
+                <w:rFonts w:cs="Verdana"/>
+                <w:b w:val="0"/>
+                <w:sz w:val="15"/>
+                <w:szCs w:val="13"/>
+              </w:rPr>
+              <w:t xml:space="preserve">, </w:t>
             </w:r>
             <w:proofErr w:type="spellStart"/>
             <w:r>
@@ -7831,6 +7891,26 @@
                 <w:sz w:val="15"/>
                 <w:szCs w:val="13"/>
               </w:rPr>
+              <w:t>terminate_access</w:t>
+            </w:r>
+            <w:proofErr w:type="spellEnd"/>
+            <w:r>
+              <w:rPr>
+                <w:rFonts w:cs="Verdana"/>
+                <w:b w:val="0"/>
+                <w:sz w:val="15"/>
+                <w:szCs w:val="13"/>
+              </w:rPr>
+              <w:t xml:space="preserve">, </w:t>
+            </w:r>
+            <w:proofErr w:type="spellStart"/>
+            <w:r>
+              <w:rPr>
+                <w:rFonts w:cs="Verdana"/>
+                <w:b w:val="0"/>
+                <w:sz w:val="15"/>
+                <w:szCs w:val="13"/>
+              </w:rPr>
               <w:t>when_to_start_transfer</w:t>
             </w:r>
             <w:proofErr w:type="spellEnd"/>
@@ -8425,6 +8505,26 @@
                 <w:szCs w:val="13"/>
               </w:rPr>
               <w:t xml:space="preserve">: </w:t>
+            </w:r>
+            <w:proofErr w:type="spellStart"/>
+            <w:r>
+              <w:rPr>
+                <w:rFonts w:cs="Verdana"/>
+                <w:b w:val="0"/>
+                <w:sz w:val="15"/>
+                <w:szCs w:val="13"/>
+              </w:rPr>
+              <w:t>terminate_access</w:t>
+            </w:r>
+            <w:proofErr w:type="spellEnd"/>
+            <w:r>
+              <w:rPr>
+                <w:rFonts w:cs="Verdana"/>
+                <w:b w:val="0"/>
+                <w:sz w:val="15"/>
+                <w:szCs w:val="13"/>
+              </w:rPr>
+              <w:t xml:space="preserve">, </w:t>
             </w:r>
             <w:proofErr w:type="spellStart"/>
             <w:r>
@@ -12158,6 +12258,132 @@
                 <w:color w:val="000000" w:themeColor="text1"/>
                 <w:sz w:val="15"/>
               </w:rPr>
+              <w:t>terminate_access</w:t>
+            </w:r>
+            <w:proofErr w:type="spellEnd"/>
+          </w:p>
+        </w:tc>
+        <w:tc>
+          <w:tcPr>
+            <w:tcW w:w="2693" w:type="dxa"/>
+            <w:tcBorders>
+              <w:left w:val="nil"/>
+              <w:right w:val="nil"/>
+            </w:tcBorders>
+            <w:shd w:val="clear" w:color="auto" w:fill="auto"/>
+          </w:tcPr>
+          <w:p>
+            <w:pPr>
+              <w:tabs>
+                <w:tab w:val="left" w:pos="4820"/>
+              </w:tabs>
+              <w:spacing w:line="276" w:lineRule="auto"/>
+              <w:rPr>
+                <w:sz w:val="15"/>
+              </w:rPr>
+            </w:pPr>
+            <w:proofErr w:type="spellStart"/>
+            <w:r>
+              <w:rPr>
+                <w:sz w:val="15"/>
+              </w:rPr>
+              <w:t>std_logic</w:t>
+            </w:r>
+            <w:proofErr w:type="spellEnd"/>
+          </w:p>
+        </w:tc>
+        <w:tc>
+          <w:tcPr>
+            <w:tcW w:w="3402" w:type="dxa"/>
+            <w:tcBorders>
+              <w:left w:val="nil"/>
+              <w:right w:val="nil"/>
+            </w:tcBorders>
+            <w:shd w:val="clear" w:color="auto" w:fill="auto"/>
+          </w:tcPr>
+          <w:p>
+            <w:pPr>
+              <w:tabs>
+                <w:tab w:val="left" w:pos="4820"/>
+              </w:tabs>
+              <w:spacing w:line="276" w:lineRule="auto"/>
+              <w:rPr>
+                <w:sz w:val="15"/>
+              </w:rPr>
+            </w:pPr>
+            <w:r>
+              <w:rPr>
+                <w:sz w:val="15"/>
+              </w:rPr>
+              <w:t>'0' or '1'</w:t>
+            </w:r>
+          </w:p>
+        </w:tc>
+        <w:tc>
+          <w:tcPr>
+            <w:tcW w:w="6629" w:type="dxa"/>
+            <w:tcBorders>
+              <w:left w:val="nil"/>
+              <w:right w:val="nil"/>
+            </w:tcBorders>
+            <w:shd w:val="clear" w:color="auto" w:fill="auto"/>
+          </w:tcPr>
+          <w:p>
+            <w:pPr>
+              <w:tabs>
+                <w:tab w:val="left" w:pos="4820"/>
+              </w:tabs>
+              <w:spacing w:line="276" w:lineRule="auto"/>
+              <w:rPr>
+                <w:sz w:val="15"/>
+              </w:rPr>
+            </w:pPr>
+            <w:r>
+              <w:rPr>
+                <w:sz w:val="15"/>
+              </w:rPr>
+              <w:t>Determines if SPI slave transfer is performed. Setting this to '1' before a slave command is executed terminates the command.</w:t>
+            </w:r>
+            <w:r>
+              <w:rPr>
+                <w:sz w:val="15"/>
+              </w:rPr>
+              <w:br/>
+              <w:t>Default is '0'.</w:t>
+            </w:r>
+          </w:p>
+        </w:tc>
+      </w:tr>
+      <w:tr>
+        <w:trPr>
+          <w:jc w:val="center"/>
+        </w:trPr>
+        <w:tc>
+          <w:tcPr>
+            <w:tcW w:w="2405" w:type="dxa"/>
+            <w:tcBorders>
+              <w:left w:val="nil"/>
+              <w:right w:val="nil"/>
+            </w:tcBorders>
+            <w:shd w:val="clear" w:color="auto" w:fill="auto"/>
+          </w:tcPr>
+          <w:p>
+            <w:pPr>
+              <w:tabs>
+                <w:tab w:val="left" w:pos="4820"/>
+              </w:tabs>
+              <w:spacing w:line="276" w:lineRule="auto"/>
+              <w:rPr>
+                <w:color w:val="000000" w:themeColor="text1"/>
+                <w:sz w:val="15"/>
+              </w:rPr>
+            </w:pPr>
+            <w:proofErr w:type="spellStart"/>
+            <w:r>
+              <w:rPr>
+                <w:color w:val="000000" w:themeColor="text1"/>
+                <w:sz w:val="15"/>
+              </w:rPr>
               <w:t>when_to_start_</w:t>
             </w:r>
             <w:r>
@@ -13025,14 +13251,6 @@
         </w:tc>
       </w:tr>
     </w:tbl>
-    <w:p>
-      <w:pPr>
-        <w:spacing w:line="276" w:lineRule="auto"/>
-        <w:rPr>
-          <w:sz w:val="15"/>
-        </w:rPr>
-      </w:pPr>
-    </w:p>
     <w:p>
       <w:pPr>
         <w:spacing w:line="276" w:lineRule="auto"/>

</xml_diff>